<commit_message>
Background-Image hinzugefügt für Figma, Projektantrag weitergeschrieben, Zudem zeigt mir Figma nicht mehr meinen Startscreen an
</commit_message>
<xml_diff>
--- a/documentation/Projektantrag_Kart_and_Key.docx
+++ b/documentation/Projektantrag_Kart_and_Key.docx
@@ -78,7 +78,13 @@
     <w:sdt>
       <w:sdtPr>
         <w:rPr>
-          <w:lang w:val="de-DE"/>
+          <w:rFonts w:asciiTheme="minorHAnsi" w:eastAsiaTheme="minorHAnsi" w:hAnsiTheme="minorHAnsi" w:cstheme="minorBidi"/>
+          <w:color w:val="auto"/>
+          <w:kern w:val="2"/>
+          <w:sz w:val="24"/>
+          <w:szCs w:val="24"/>
+          <w:lang w:val="de-DE" w:eastAsia="en-US"/>
+          <w14:ligatures w14:val="standardContextual"/>
         </w:rPr>
         <w:id w:val="1782073435"/>
         <w:docPartObj>
@@ -88,15 +94,8 @@
       </w:sdtPr>
       <w:sdtEndPr>
         <w:rPr>
-          <w:rFonts w:asciiTheme="minorHAnsi" w:eastAsiaTheme="minorHAnsi" w:hAnsiTheme="minorHAnsi" w:cstheme="minorBidi"/>
           <w:b/>
           <w:bCs/>
-          <w:color w:val="auto"/>
-          <w:kern w:val="2"/>
-          <w:sz w:val="24"/>
-          <w:szCs w:val="24"/>
-          <w:lang w:eastAsia="en-US"/>
-          <w14:ligatures w14:val="standardContextual"/>
         </w:rPr>
       </w:sdtEndPr>
       <w:sdtContent>
@@ -2609,32 +2608,29 @@
         <w:t xml:space="preserve">Es wird drei </w:t>
       </w:r>
       <w:r>
+        <w:t xml:space="preserve">Schwierigkeitsstufen </w:t>
+      </w:r>
+      <w:r>
+        <w:t xml:space="preserve">geben, easy, normal und </w:t>
+      </w:r>
+      <w:proofErr w:type="spellStart"/>
+      <w:r>
+        <w:t>hard</w:t>
+      </w:r>
+      <w:proofErr w:type="spellEnd"/>
+      <w:r>
+        <w:t xml:space="preserve">. </w:t>
+      </w:r>
+      <w:r>
+        <w:t xml:space="preserve">Der einzige Unterschied zwischen den </w:t>
+      </w:r>
+      <w:r>
+        <w:t xml:space="preserve">verschiedenen </w:t>
+      </w:r>
+      <w:r>
         <w:t>Schwierigkeitsstufen</w:t>
       </w:r>
       <w:r>
-        <w:t xml:space="preserve"> </w:t>
-      </w:r>
-      <w:r>
-        <w:t xml:space="preserve">geben, easy, normal und </w:t>
-      </w:r>
-      <w:proofErr w:type="spellStart"/>
-      <w:r>
-        <w:t>hard</w:t>
-      </w:r>
-      <w:proofErr w:type="spellEnd"/>
-      <w:r>
-        <w:t xml:space="preserve">. </w:t>
-      </w:r>
-      <w:r>
-        <w:t xml:space="preserve">Der einzige Unterschied zwischen den </w:t>
-      </w:r>
-      <w:r>
-        <w:t xml:space="preserve">verschiedenen </w:t>
-      </w:r>
-      <w:r>
-        <w:t>Schwierigkeitsstufen</w:t>
-      </w:r>
-      <w:r>
         <w:t xml:space="preserve"> wird sein, dass man wenige</w:t>
       </w:r>
       <w:r>
@@ -2647,13 +2643,7 @@
         <w:t>absolvieren muss, damit man d</w:t>
       </w:r>
       <w:r>
-        <w:t xml:space="preserve">ie Endrennen bestreiten kann. Zudem werden die Endrennen, je nach </w:t>
-      </w:r>
-      <w:r>
-        <w:t>Schwierigkeitsstuf</w:t>
-      </w:r>
-      <w:r>
-        <w:t xml:space="preserve">e, einfacher oder </w:t>
+        <w:t xml:space="preserve">ie Endrennen bestreiten kann. Zudem werden die Endrennen, je nach Schwierigkeitsstufe, einfacher oder </w:t>
       </w:r>
       <w:r>
         <w:t xml:space="preserve">schwieriger </w:t>
@@ -2697,6 +2687,11 @@
         <w:t>USP</w:t>
       </w:r>
       <w:bookmarkEnd w:id="12"/>
+    </w:p>
+    <w:p>
+      <w:r>
+        <w:t xml:space="preserve">Ich habe alle Autospiele auf sämtliche Spielewebsites durchsucht und nichts in die Richtung gefunden, wie ich es machen werden. </w:t>
+      </w:r>
     </w:p>
     <w:p>
       <w:pPr>
@@ -3802,6 +3797,7 @@
   <w:style w:type="character" w:default="1" w:styleId="Absatz-Standardschriftart">
     <w:name w:val="Default Paragraph Font"/>
     <w:uiPriority w:val="1"/>
+    <w:semiHidden/>
     <w:unhideWhenUsed/>
   </w:style>
   <w:style w:type="table" w:default="1" w:styleId="NormaleTabelle">
@@ -4468,6 +4464,23 @@
 </file>
 
 <file path=customXml/item1.xml><?xml version="1.0" encoding="utf-8"?>
+<p:properties xmlns:p="http://schemas.microsoft.com/office/2006/metadata/properties" xmlns:xsi="http://www.w3.org/2001/XMLSchema-instance" xmlns:pc="http://schemas.microsoft.com/office/infopath/2007/PartnerControls">
+  <documentManagement>
+    <_activity xmlns="7b437b63-52d4-41a0-b1c2-b4482ef94d86" xsi:nil="true"/>
+  </documentManagement>
+</p:properties>
+</file>
+
+<file path=customXml/item2.xml><?xml version="1.0" encoding="utf-8"?>
+<?mso-contentType ?>
+<FormTemplates xmlns="http://schemas.microsoft.com/sharepoint/v3/contenttype/forms">
+  <Display>DocumentLibraryForm</Display>
+  <Edit>DocumentLibraryForm</Edit>
+  <New>DocumentLibraryForm</New>
+</FormTemplates>
+</file>
+
+<file path=customXml/item3.xml><?xml version="1.0" encoding="utf-8"?>
 <ct:contentTypeSchema xmlns:ct="http://schemas.microsoft.com/office/2006/metadata/contentType" xmlns:ma="http://schemas.microsoft.com/office/2006/metadata/properties/metaAttributes" ct:_="" ma:_="" ma:contentTypeName="Dokument" ma:contentTypeID="0x010100F36E99F46EB3234A89FBCB1FD084F583" ma:contentTypeVersion="12" ma:contentTypeDescription="Ein neues Dokument erstellen." ma:contentTypeScope="" ma:versionID="0125358d4d22a24c07e5806d1f46f453">
   <xsd:schema xmlns:xsd="http://www.w3.org/2001/XMLSchema" xmlns:xs="http://www.w3.org/2001/XMLSchema" xmlns:p="http://schemas.microsoft.com/office/2006/metadata/properties" xmlns:ns3="7b437b63-52d4-41a0-b1c2-b4482ef94d86" targetNamespace="http://schemas.microsoft.com/office/2006/metadata/properties" ma:root="true" ma:fieldsID="b916819ac6b9a1e3d312c80c87cfcc80" ns3:_="">
     <xsd:import namespace="7b437b63-52d4-41a0-b1c2-b4482ef94d86"/>
@@ -4661,24 +4674,25 @@
 </ct:contentTypeSchema>
 </file>
 
-<file path=customXml/item2.xml><?xml version="1.0" encoding="utf-8"?>
-<?mso-contentType ?>
-<FormTemplates xmlns="http://schemas.microsoft.com/sharepoint/v3/contenttype/forms">
-  <Display>DocumentLibraryForm</Display>
-  <Edit>DocumentLibraryForm</Edit>
-  <New>DocumentLibraryForm</New>
-</FormTemplates>
+<file path=customXml/itemProps1.xml><?xml version="1.0" encoding="utf-8"?>
+<ds:datastoreItem xmlns:ds="http://schemas.openxmlformats.org/officeDocument/2006/customXml" ds:itemID="{6B530E55-9531-4DB1-AD77-2C4CADC17FAB}">
+  <ds:schemaRefs>
+    <ds:schemaRef ds:uri="http://schemas.microsoft.com/office/2006/metadata/properties"/>
+    <ds:schemaRef ds:uri="http://schemas.microsoft.com/office/infopath/2007/PartnerControls"/>
+    <ds:schemaRef ds:uri="7b437b63-52d4-41a0-b1c2-b4482ef94d86"/>
+  </ds:schemaRefs>
+</ds:datastoreItem>
 </file>
 
-<file path=customXml/item3.xml><?xml version="1.0" encoding="utf-8"?>
-<p:properties xmlns:p="http://schemas.microsoft.com/office/2006/metadata/properties" xmlns:xsi="http://www.w3.org/2001/XMLSchema-instance" xmlns:pc="http://schemas.microsoft.com/office/infopath/2007/PartnerControls">
-  <documentManagement>
-    <_activity xmlns="7b437b63-52d4-41a0-b1c2-b4482ef94d86" xsi:nil="true"/>
-  </documentManagement>
-</p:properties>
+<file path=customXml/itemProps2.xml><?xml version="1.0" encoding="utf-8"?>
+<ds:datastoreItem xmlns:ds="http://schemas.openxmlformats.org/officeDocument/2006/customXml" ds:itemID="{D79BD08B-393E-4562-B224-3557E4415798}">
+  <ds:schemaRefs>
+    <ds:schemaRef ds:uri="http://schemas.microsoft.com/sharepoint/v3/contenttype/forms"/>
+  </ds:schemaRefs>
+</ds:datastoreItem>
 </file>
 
-<file path=customXml/itemProps1.xml><?xml version="1.0" encoding="utf-8"?>
+<file path=customXml/itemProps3.xml><?xml version="1.0" encoding="utf-8"?>
 <ds:datastoreItem xmlns:ds="http://schemas.openxmlformats.org/officeDocument/2006/customXml" ds:itemID="{2C817786-495D-47BD-B151-4778FCD10AC8}">
   <ds:schemaRefs>
     <ds:schemaRef ds:uri="http://schemas.microsoft.com/office/2006/metadata/contentType"/>
@@ -4694,22 +4708,4 @@
     <ds:schemaRef ds:uri="http://schemas.microsoft.com/internal/obd"/>
   </ds:schemaRefs>
 </ds:datastoreItem>
-</file>
-
-<file path=customXml/itemProps2.xml><?xml version="1.0" encoding="utf-8"?>
-<ds:datastoreItem xmlns:ds="http://schemas.openxmlformats.org/officeDocument/2006/customXml" ds:itemID="{D79BD08B-393E-4562-B224-3557E4415798}">
-  <ds:schemaRefs>
-    <ds:schemaRef ds:uri="http://schemas.microsoft.com/sharepoint/v3/contenttype/forms"/>
-  </ds:schemaRefs>
-</ds:datastoreItem>
-</file>
-
-<file path=customXml/itemProps3.xml><?xml version="1.0" encoding="utf-8"?>
-<ds:datastoreItem xmlns:ds="http://schemas.openxmlformats.org/officeDocument/2006/customXml" ds:itemID="{6B530E55-9531-4DB1-AD77-2C4CADC17FAB}">
-  <ds:schemaRefs>
-    <ds:schemaRef ds:uri="http://schemas.microsoft.com/office/2006/metadata/properties"/>
-    <ds:schemaRef ds:uri="http://schemas.microsoft.com/office/infopath/2007/PartnerControls"/>
-    <ds:schemaRef ds:uri="7b437b63-52d4-41a0-b1c2-b4482ef94d86"/>
-  </ds:schemaRefs>
-</ds:datastoreItem>
 </file>
</xml_diff>

<commit_message>
USP und Zielgruppe jetzt fertig, Skizze des Spielablaufs fehlt noch
</commit_message>
<xml_diff>
--- a/documentation/Projektantrag_Kart_and_Key.docx
+++ b/documentation/Projektantrag_Kart_and_Key.docx
@@ -2690,10 +2690,66 @@
     </w:p>
     <w:p>
       <w:r>
-        <w:t xml:space="preserve">Ich habe alle Autospiele auf sämtliche Spielewebsites durchsucht und nichts in die Richtung gefunden, wie ich es machen werden. </w:t>
+        <w:t xml:space="preserve">Der Unique Selling Point von meinem Spiel </w:t>
+      </w:r>
+      <w:r>
+        <w:rPr>
+          <w:i/>
+          <w:iCs/>
+        </w:rPr>
+        <w:t>Kart &amp; Key</w:t>
+      </w:r>
+      <w:r>
+        <w:t xml:space="preserve"> ist die besondere Kombination aus Rennspiel und Escape-Room-Konzept. Es geht nicht nur darum, Rennen zu gewinnen, sondern darum, aus einer abgeschlossenen Welt zu entkommen. Die Rennen sind also nicht </w:t>
+      </w:r>
+      <w:r>
+        <w:t>nur</w:t>
+      </w:r>
+      <w:r>
+        <w:t xml:space="preserve"> Wettbewerbe, sondern der Weg in die Freiheit.</w:t>
       </w:r>
     </w:p>
     <w:p>
+      <w:r>
+        <w:t xml:space="preserve">Ein weiterer wichtiger Punkt ist, dass man zwei verschiedene Fahrzeugarten hat: Kart und Formel-1-Auto. Beide müssen separat aufgelevelt werden, was bedeutet, dass man strategisch überlegen muss, wie man seine Münzen einsetzt. Man kann nicht </w:t>
+      </w:r>
+      <w:r>
+        <w:t>nur</w:t>
+      </w:r>
+      <w:r>
+        <w:t xml:space="preserve"> ein Auto verbessern, sondern muss beide im Blick behalten, um die Endrennen freizuschalten.</w:t>
+      </w:r>
+    </w:p>
+    <w:p>
+      <w:r>
+        <w:t>Besonders macht das Spiel auch, dass man gegen echte Formel-1-Fahrer fährt, nämlich Lando Norris, Max Verstappen und Oscar Piastri. Sie sind nicht nur Gegner in den Endrennen, sondern Teil der Story, weil sie den Spieler im Trainingslager „ausbilden“. Dadurch entsteht eine persönliche Rivalität und eine stärkere Verbindung zur Geschichte.</w:t>
+      </w:r>
+    </w:p>
+    <w:p>
+      <w:r>
+        <w:t xml:space="preserve">Außerdem gibt es ein Werkstattleistungssystem. Man muss seine Autos verbessern, um genug Werkstattleistung zu bekommen. Ohne diese Punkte kann man bestimmte Rennen – vor allem die Finalrennen – nicht fahren. Das sorgt dafür, dass nicht nur das fahrerische Können zählt, sondern auch die richtige Planung und das richtige </w:t>
+      </w:r>
+      <w:proofErr w:type="spellStart"/>
+      <w:r>
+        <w:t>Aufleveln</w:t>
+      </w:r>
+      <w:proofErr w:type="spellEnd"/>
+      <w:r>
+        <w:t>.</w:t>
+      </w:r>
+    </w:p>
+    <w:p>
+      <w:r>
+        <w:t>Zusätzlich gibt es ein Lebenspunktsystem in den beiden Endrennen. Man hat nur drei Versuche. Wenn man alle verliert, muss man das Spiel neu starten. Das macht die Finalrennen besonders spannend und erhöht den Wiederspielwert.</w:t>
+      </w:r>
+    </w:p>
+    <w:p>
+      <w:r>
+        <w:t>Zusammengefasst ist mein USP also die Mischung aus Rennspiel, Escape-Story, strategischem Upgrade-System und echten F1-Fahrern als zentrale Gegner. Man fährt nicht nur Rennen – man kämpft sich Schritt für Schritt in die Freiheit.</w:t>
+      </w:r>
+    </w:p>
+    <w:p/>
+    <w:p>
       <w:pPr>
         <w:pStyle w:val="berschrift3"/>
       </w:pPr>
@@ -2703,6 +2759,7 @@
       </w:r>
       <w:bookmarkEnd w:id="13"/>
     </w:p>
+    <w:p/>
     <w:p>
       <w:r>
         <w:br w:type="page"/>
@@ -2730,6 +2787,21 @@
       <w:bookmarkEnd w:id="15"/>
     </w:p>
     <w:p>
+      <w:r>
+        <w:t>Es gibt keine bestimmte Alter</w:t>
+      </w:r>
+      <w:r>
+        <w:t>s</w:t>
+      </w:r>
+      <w:r>
+        <w:t xml:space="preserve">gruppe, die ich mit dem Spiel ansprechen möchte. Das Spiel soll für die Personen sein, die Spaß am Spielen und </w:t>
+      </w:r>
+      <w:r>
+        <w:t xml:space="preserve">an Rennspielen haben. </w:t>
+      </w:r>
+    </w:p>
+    <w:p/>
+    <w:p>
       <w:pPr>
         <w:pStyle w:val="berschrift3"/>
       </w:pPr>
@@ -2741,6 +2813,35 @@
         <w:t>Gelegenheitsspieler oder erfahrene Gamer?</w:t>
       </w:r>
       <w:bookmarkEnd w:id="16"/>
+    </w:p>
+    <w:p>
+      <w:r>
+        <w:t xml:space="preserve">Die Schwierigkeitsstufe Easy </w:t>
+      </w:r>
+      <w:r>
+        <w:t xml:space="preserve">soll </w:t>
+      </w:r>
+      <w:r>
+        <w:t xml:space="preserve">für Gelegenheitsspieler </w:t>
+      </w:r>
+      <w:r>
+        <w:t>absolvierbar sein. Die Stufe Hard hingegen erfordert einiges an Können</w:t>
+      </w:r>
+      <w:r>
+        <w:t xml:space="preserve">. Normal soll ein Zwischending zwischen Gelegenheitsspieler und </w:t>
+      </w:r>
+      <w:r>
+        <w:t>erfahrener</w:t>
+      </w:r>
+      <w:r>
+        <w:t xml:space="preserve"> Gamer sein.</w:t>
+      </w:r>
+      <w:r>
+        <w:t xml:space="preserve"> Es soll zwar ein bisschen an Können erfordern, aber es soll auch nicht leicht sein.</w:t>
+      </w:r>
+      <w:r>
+        <w:t xml:space="preserve"> </w:t>
+      </w:r>
     </w:p>
     <w:sectPr>
       <w:pgSz w:w="11906" w:h="16838"/>
@@ -3797,7 +3898,6 @@
   <w:style w:type="character" w:default="1" w:styleId="Absatz-Standardschriftart">
     <w:name w:val="Default Paragraph Font"/>
     <w:uiPriority w:val="1"/>
-    <w:semiHidden/>
     <w:unhideWhenUsed/>
   </w:style>
   <w:style w:type="table" w:default="1" w:styleId="NormaleTabelle">

</xml_diff>